<commit_message>
New Visuals and Observations
Time-based visual and general observation opening paragraph.
</commit_message>
<xml_diff>
--- a/Observations.docx
+++ b/Observations.docx
@@ -13,6 +13,23 @@
           <w:u w:val="single"/>
         </w:rPr>
         <w:t>Capstone 1 Observations</w:t>
+      </w:r>
+    </w:p>
+    <w:p>
+      <w:r>
+        <w:t>This project highlights a key insight that I often have when working with data analysis: there is so much insight to be had from creative (but not necessarily complex) visualizations, inventive feature engineering and simple statistical measures.</w:t>
+      </w:r>
+      <w:r>
+        <w:t xml:space="preserve">  Building fancy machine learning models can be very useful and necessary for practical purposes but, more often than not, my time as a data analyst is spent working with and manipulating </w:t>
+      </w:r>
+      <w:r>
+        <w:t xml:space="preserve">raw </w:t>
+      </w:r>
+      <w:r>
+        <w:t xml:space="preserve">data and visuals to inform model choices.  </w:t>
+      </w:r>
+      <w:r>
+        <w:t xml:space="preserve"> </w:t>
       </w:r>
     </w:p>
     <w:sectPr>

</xml_diff>